<commit_message>
working on write up
</commit_message>
<xml_diff>
--- a/10061154 - A1.docx
+++ b/10061154 - A1.docx
@@ -53,6 +53,14 @@
     </w:p>
     <w:sdt>
       <w:sdtPr>
+        <w:rPr>
+          <w:rFonts w:eastAsiaTheme="minorHAnsi"/>
+          <w:kern w:val="2"/>
+          <w:sz w:val="24"/>
+          <w:szCs w:val="24"/>
+          <w:lang w:val="en-GB"/>
+          <w14:ligatures w14:val="standardContextual"/>
+        </w:rPr>
         <w:id w:val="-1496558453"/>
         <w:docPartObj>
           <w:docPartGallery w:val="Table of Contents"/>
@@ -61,13 +69,7 @@
       </w:sdtPr>
       <w:sdtEndPr>
         <w:rPr>
-          <w:rFonts w:eastAsiaTheme="minorHAnsi"/>
           <w:noProof/>
-          <w:kern w:val="2"/>
-          <w:sz w:val="24"/>
-          <w:szCs w:val="24"/>
-          <w:lang w:val="en-GB"/>
-          <w14:ligatures w14:val="standardContextual"/>
         </w:rPr>
       </w:sdtEndPr>
       <w:sdtContent>
@@ -1873,6 +1875,9 @@
       </w:r>
     </w:p>
     <w:p>
+      <w:pPr>
+        <w:jc w:val="both"/>
+      </w:pPr>
       <w:r>
         <w:t>This project aims to predict whether a person had diabetes using machine learning algorithms. Diabetes is a chronic disease that affects millions globally and early prediction is crucial for effective management. Predictive models can help healthcare professionals identify high-risk individuals and take preventive actions</w:t>
       </w:r>
@@ -1886,8 +1891,14 @@
       </w:r>
     </w:p>
     <w:p>
+      <w:pPr>
+        <w:jc w:val="both"/>
+      </w:pPr>
       <w:r>
         <w:t xml:space="preserve">The dataset used for this project is the “Healthcare Diabetes Dataset” available on Kaggle. </w:t>
+      </w:r>
+      <w:r>
+        <w:t>It contains data from a variety of health-related features, including age, BMI, blood pressure, glucose levels and more. The target variable is binary which indicates whether an individual had diabetes (1) or not (0).</w:t>
       </w:r>
     </w:p>
     <w:p>
@@ -1900,7 +1911,28 @@
       </w:r>
       <w:bookmarkEnd w:id="1"/>
     </w:p>
-    <w:p/>
+    <w:p>
+      <w:pPr>
+        <w:jc w:val="both"/>
+      </w:pPr>
+      <w:r>
+        <w:t xml:space="preserve">The main goal and problem definition is to predict the likelihood of diabetes based on a patient’s health metrics. By building a predictive model we can achieve this </w:t>
+      </w:r>
+      <w:r>
+        <w:t>and</w:t>
+      </w:r>
+      <w:r>
+        <w:t xml:space="preserve"> evaluate different machine learning algorithms </w:t>
+      </w:r>
+      <w:proofErr w:type="gramStart"/>
+      <w:r>
+        <w:t>in order to</w:t>
+      </w:r>
+      <w:proofErr w:type="gramEnd"/>
+      <w:r>
+        <w:t xml:space="preserve"> select the best-performing model for accurate predictions</w:t>
+      </w:r>
+    </w:p>
     <w:p>
       <w:pPr>
         <w:pStyle w:val="Heading1"/>
@@ -1982,6 +2014,7 @@
       </w:pPr>
       <w:bookmarkStart w:id="9" w:name="_Toc193116496"/>
       <w:r>
+        <w:lastRenderedPageBreak/>
         <w:t>Outlier Detection and Removal</w:t>
       </w:r>
       <w:bookmarkEnd w:id="9"/>
@@ -1993,7 +2026,6 @@
       </w:pPr>
       <w:bookmarkStart w:id="10" w:name="_Toc193116497"/>
       <w:r>
-        <w:lastRenderedPageBreak/>
         <w:t>Model Selection and Implementation</w:t>
       </w:r>
       <w:bookmarkEnd w:id="10"/>
@@ -2134,6 +2166,7 @@
       </w:pPr>
       <w:bookmarkStart w:id="22" w:name="_Toc193116509"/>
       <w:r>
+        <w:lastRenderedPageBreak/>
         <w:t>Future Work and Improvements</w:t>
       </w:r>
       <w:bookmarkEnd w:id="22"/>
@@ -2142,19 +2175,17 @@
     <w:bookmarkStart w:id="23" w:name="_Toc193116510" w:displacedByCustomXml="next"/>
     <w:sdt>
       <w:sdtPr>
+        <w:rPr>
+          <w:rFonts w:eastAsiaTheme="minorHAnsi"/>
+          <w:sz w:val="24"/>
+          <w:szCs w:val="24"/>
+        </w:rPr>
         <w:id w:val="1872488305"/>
         <w:docPartObj>
           <w:docPartGallery w:val="Bibliographies"/>
           <w:docPartUnique/>
         </w:docPartObj>
       </w:sdtPr>
-      <w:sdtEndPr>
-        <w:rPr>
-          <w:rFonts w:eastAsiaTheme="minorHAnsi"/>
-          <w:sz w:val="24"/>
-          <w:szCs w:val="24"/>
-        </w:rPr>
-      </w:sdtEndPr>
       <w:sdtContent>
         <w:p>
           <w:pPr>
@@ -3585,6 +3616,7 @@
   <w:style w:type="character" w:default="1" w:styleId="DefaultParagraphFont">
     <w:name w:val="Default Paragraph Font"/>
     <w:uiPriority w:val="1"/>
+    <w:semiHidden/>
     <w:unhideWhenUsed/>
   </w:style>
   <w:style w:type="table" w:default="1" w:styleId="TableNormal">

</xml_diff>

<commit_message>
finished writing text (to re-read and check over, adding images and code snippets next)
</commit_message>
<xml_diff>
--- a/10061154 - A1.docx
+++ b/10061154 - A1.docx
@@ -194,126 +194,234 @@
       <w:bookmarkEnd w:id="4"/>
     </w:p>
     <w:p>
+      <w:pPr>
+        <w:keepNext/>
+        <w:spacing w:after="0"/>
+        <w:rPr>
+          <w:noProof/>
+        </w:rPr>
+      </w:pPr>
       <w:r>
         <w:t xml:space="preserve">Visualisations were used to understand the distribution of key variables. </w:t>
       </w:r>
       <w:r>
-        <w:t xml:space="preserve">Histograms provided insight into the distribution of key variables like BMI, glucose, and insulin levels. Boxplots were used to identify and </w:t>
-      </w:r>
-      <w:r>
-        <w:t>analyse</w:t>
-      </w:r>
-      <w:r>
-        <w:t xml:space="preserve"> outliers. A correlation matrix was generated to assess relationships between features and diabetes occurrence.</w:t>
-      </w:r>
-    </w:p>
-    <w:p>
-      <w:r>
-        <mc:AlternateContent>
-          <mc:Choice Requires="wps">
-            <w:drawing>
-              <wp:inline distT="0" distB="0" distL="0" distR="0" wp14:anchorId="420E7423" wp14:editId="3F8A28B3">
-                <wp:extent cx="3075305" cy="1404620"/>
-                <wp:effectExtent l="0" t="0" r="10795" b="10160"/>
-                <wp:docPr id="1269602581" name="Text Box 2"/>
-                <wp:cNvGraphicFramePr>
-                  <a:graphicFrameLocks xmlns:a="http://schemas.openxmlformats.org/drawingml/2006/main"/>
-                </wp:cNvGraphicFramePr>
-                <a:graphic xmlns:a="http://schemas.openxmlformats.org/drawingml/2006/main">
-                  <a:graphicData uri="http://schemas.microsoft.com/office/word/2010/wordprocessingShape">
-                    <wps:wsp>
-                      <wps:cNvSpPr txBox="1">
-                        <a:spLocks noChangeArrowheads="1"/>
-                      </wps:cNvSpPr>
-                      <wps:spPr bwMode="auto">
-                        <a:xfrm>
-                          <a:off x="0" y="0"/>
-                          <a:ext cx="3075305" cy="1404620"/>
-                        </a:xfrm>
-                        <a:prstGeom prst="rect">
-                          <a:avLst/>
-                        </a:prstGeom>
-                        <a:solidFill>
-                          <a:srgbClr val="FFFFFF"/>
-                        </a:solidFill>
-                        <a:ln w="9525">
-                          <a:solidFill>
-                            <a:srgbClr val="000000"/>
-                          </a:solidFill>
-                          <a:miter lim="800000"/>
-                          <a:headEnd/>
-                          <a:tailEnd/>
-                        </a:ln>
-                      </wps:spPr>
-                      <wps:txbx>
-                        <w:txbxContent>
-                          <w:p>
-                            <w:r>
-                              <w:t>**</w:t>
-                            </w:r>
-                            <w:r>
-                              <w:t xml:space="preserve"> V</w:t>
-                            </w:r>
-                            <w:r>
-                              <w:t>isualisations</w:t>
-                            </w:r>
-                            <w:r>
-                              <w:t xml:space="preserve"> pre-pre-processing</w:t>
-                            </w:r>
-                            <w:r>
-                              <w:t xml:space="preserve"> </w:t>
-                            </w:r>
-                            <w:r>
-                              <w:t>**</w:t>
-                            </w:r>
-                          </w:p>
-                        </w:txbxContent>
-                      </wps:txbx>
-                      <wps:bodyPr rot="0" vert="horz" wrap="square" lIns="91440" tIns="45720" rIns="91440" bIns="45720" anchor="t" anchorCtr="0">
-                        <a:spAutoFit/>
-                      </wps:bodyPr>
-                    </wps:wsp>
-                  </a:graphicData>
-                </a:graphic>
-              </wp:inline>
-            </w:drawing>
-          </mc:Choice>
-          <mc:Fallback>
-            <w:pict>
-              <v:shapetype w14:anchorId="420E7423" id="_x0000_t202" coordsize="21600,21600" o:spt="202" path="m,l,21600r21600,l21600,xe">
-                <v:stroke joinstyle="miter"/>
-                <v:path gradientshapeok="t" o:connecttype="rect"/>
-              </v:shapetype>
-              <v:shape id="Text Box 2" o:spid="_x0000_s1026" type="#_x0000_t202" style="width:242.15pt;height:110.6pt;visibility:visible;mso-wrap-style:square;mso-left-percent:-10001;mso-top-percent:-10001;mso-position-horizontal:absolute;mso-position-horizontal-relative:char;mso-position-vertical:absolute;mso-position-vertical-relative:line;mso-left-percent:-10001;mso-top-percent:-10001;v-text-anchor:top" o:gfxdata="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">
-                <v:textbox style="mso-fit-shape-to-text:t">
-                  <w:txbxContent>
-                    <w:p>
-                      <w:r>
-                        <w:t>**</w:t>
-                      </w:r>
-                      <w:r>
-                        <w:t xml:space="preserve"> V</w:t>
-                      </w:r>
-                      <w:r>
-                        <w:t>isualisations</w:t>
-                      </w:r>
-                      <w:r>
-                        <w:t xml:space="preserve"> pre-pre-processing</w:t>
-                      </w:r>
-                      <w:r>
-                        <w:t xml:space="preserve"> </w:t>
-                      </w:r>
-                      <w:r>
-                        <w:t>**</w:t>
-                      </w:r>
-                    </w:p>
-                  </w:txbxContent>
-                </v:textbox>
-                <w10:anchorlock/>
-              </v:shape>
-            </w:pict>
-          </mc:Fallback>
-        </mc:AlternateContent>
+        <w:t>Histograms provided insight into the distribution of key variables</w:t>
+      </w:r>
+      <w:r>
+        <w:t xml:space="preserve"> (Figure 1)</w:t>
+      </w:r>
+      <w:r>
+        <w:t xml:space="preserve"> like BMI, glucose, and insulin levels. Boxplots were used to identify and analyse outliers</w:t>
+      </w:r>
+      <w:r>
+        <w:t xml:space="preserve"> (Figure 2)</w:t>
+      </w:r>
+      <w:r>
+        <w:t xml:space="preserve">. A correlation matrix was </w:t>
+      </w:r>
+      <w:r>
+        <w:t>generated to assess relationships between features and diabetes occurrence.</w:t>
+      </w:r>
+      <w:r>
+        <w:rPr>
+          <w:noProof/>
+        </w:rPr>
+        <w:t xml:space="preserve"> </w:t>
+      </w:r>
+    </w:p>
+    <w:p>
+      <w:pPr>
+        <w:keepNext/>
+        <w:spacing w:after="0"/>
+      </w:pPr>
+      <w:r>
+        <w:rPr>
+          <w:noProof/>
+        </w:rPr>
+        <w:drawing>
+          <wp:inline distT="0" distB="0" distL="0" distR="0" wp14:anchorId="1CB153AE" wp14:editId="3D80CB52">
+            <wp:extent cx="3117448" cy="1664790"/>
+            <wp:effectExtent l="0" t="0" r="6985" b="0"/>
+            <wp:docPr id="183327522" name="Picture 1" descr="A group of blue graphs&#10;&#10;AI-generated content may be incorrect."/>
+            <wp:cNvGraphicFramePr>
+              <a:graphicFrameLocks xmlns:a="http://schemas.openxmlformats.org/drawingml/2006/main" noChangeAspect="1"/>
+            </wp:cNvGraphicFramePr>
+            <a:graphic xmlns:a="http://schemas.openxmlformats.org/drawingml/2006/main">
+              <a:graphicData uri="http://schemas.openxmlformats.org/drawingml/2006/picture">
+                <pic:pic xmlns:pic="http://schemas.openxmlformats.org/drawingml/2006/picture">
+                  <pic:nvPicPr>
+                    <pic:cNvPr id="183327522" name="Picture 1" descr="A group of blue graphs&#10;&#10;AI-generated content may be incorrect."/>
+                    <pic:cNvPicPr/>
+                  </pic:nvPicPr>
+                  <pic:blipFill>
+                    <a:blip r:embed="rId7"/>
+                    <a:stretch>
+                      <a:fillRect/>
+                    </a:stretch>
+                  </pic:blipFill>
+                  <pic:spPr>
+                    <a:xfrm>
+                      <a:off x="0" y="0"/>
+                      <a:ext cx="3122751" cy="1667622"/>
+                    </a:xfrm>
+                    <a:prstGeom prst="rect">
+                      <a:avLst/>
+                    </a:prstGeom>
+                  </pic:spPr>
+                </pic:pic>
+              </a:graphicData>
+            </a:graphic>
+          </wp:inline>
+        </w:drawing>
+      </w:r>
+    </w:p>
+    <w:p>
+      <w:pPr>
+        <w:pStyle w:val="Caption"/>
+        <w:rPr>
+          <w:color w:val="auto"/>
+        </w:rPr>
+      </w:pPr>
+      <w:r>
+        <w:rPr>
+          <w:color w:val="auto"/>
+        </w:rPr>
+        <w:t xml:space="preserve">Figure </w:t>
+      </w:r>
+      <w:r>
+        <w:rPr>
+          <w:color w:val="auto"/>
+        </w:rPr>
+        <w:fldChar w:fldCharType="begin"/>
+      </w:r>
+      <w:r>
+        <w:rPr>
+          <w:color w:val="auto"/>
+        </w:rPr>
+        <w:instrText xml:space="preserve"> SEQ Figure \* ARABIC </w:instrText>
+      </w:r>
+      <w:r>
+        <w:rPr>
+          <w:color w:val="auto"/>
+        </w:rPr>
+        <w:fldChar w:fldCharType="separate"/>
+      </w:r>
+      <w:r>
+        <w:rPr>
+          <w:noProof/>
+          <w:color w:val="auto"/>
+        </w:rPr>
+        <w:t>1</w:t>
+      </w:r>
+      <w:r>
+        <w:rPr>
+          <w:color w:val="auto"/>
+        </w:rPr>
+        <w:fldChar w:fldCharType="end"/>
+      </w:r>
+      <w:r>
+        <w:rPr>
+          <w:color w:val="auto"/>
+        </w:rPr>
+        <w:t>: Histogram before Preprocessing showing distribution of key variables</w:t>
+      </w:r>
+    </w:p>
+    <w:p>
+      <w:pPr>
+        <w:keepNext/>
+        <w:spacing w:after="0"/>
+      </w:pPr>
+      <w:r>
+        <w:rPr>
+          <w:noProof/>
+        </w:rPr>
+        <w:drawing>
+          <wp:inline distT="0" distB="0" distL="0" distR="0" wp14:anchorId="085C7601" wp14:editId="6DE7419A">
+            <wp:extent cx="3089180" cy="1649694"/>
+            <wp:effectExtent l="0" t="0" r="0" b="8255"/>
+            <wp:docPr id="1075034164" name="Picture 1" descr="A screenshot of a graph&#10;&#10;AI-generated content may be incorrect."/>
+            <wp:cNvGraphicFramePr>
+              <a:graphicFrameLocks xmlns:a="http://schemas.openxmlformats.org/drawingml/2006/main" noChangeAspect="1"/>
+            </wp:cNvGraphicFramePr>
+            <a:graphic xmlns:a="http://schemas.openxmlformats.org/drawingml/2006/main">
+              <a:graphicData uri="http://schemas.openxmlformats.org/drawingml/2006/picture">
+                <pic:pic xmlns:pic="http://schemas.openxmlformats.org/drawingml/2006/picture">
+                  <pic:nvPicPr>
+                    <pic:cNvPr id="1075034164" name="Picture 1" descr="A screenshot of a graph&#10;&#10;AI-generated content may be incorrect."/>
+                    <pic:cNvPicPr/>
+                  </pic:nvPicPr>
+                  <pic:blipFill>
+                    <a:blip r:embed="rId8"/>
+                    <a:stretch>
+                      <a:fillRect/>
+                    </a:stretch>
+                  </pic:blipFill>
+                  <pic:spPr>
+                    <a:xfrm>
+                      <a:off x="0" y="0"/>
+                      <a:ext cx="3094094" cy="1652318"/>
+                    </a:xfrm>
+                    <a:prstGeom prst="rect">
+                      <a:avLst/>
+                    </a:prstGeom>
+                  </pic:spPr>
+                </pic:pic>
+              </a:graphicData>
+            </a:graphic>
+          </wp:inline>
+        </w:drawing>
+      </w:r>
+    </w:p>
+    <w:p>
+      <w:pPr>
+        <w:pStyle w:val="Caption"/>
+        <w:rPr>
+          <w:color w:val="auto"/>
+        </w:rPr>
+      </w:pPr>
+      <w:r>
+        <w:rPr>
+          <w:color w:val="auto"/>
+        </w:rPr>
+        <w:t xml:space="preserve">Figure </w:t>
+      </w:r>
+      <w:r>
+        <w:rPr>
+          <w:color w:val="auto"/>
+        </w:rPr>
+        <w:fldChar w:fldCharType="begin"/>
+      </w:r>
+      <w:r>
+        <w:rPr>
+          <w:color w:val="auto"/>
+        </w:rPr>
+        <w:instrText xml:space="preserve"> SEQ Figure \* ARABIC </w:instrText>
+      </w:r>
+      <w:r>
+        <w:rPr>
+          <w:color w:val="auto"/>
+        </w:rPr>
+        <w:fldChar w:fldCharType="separate"/>
+      </w:r>
+      <w:r>
+        <w:rPr>
+          <w:noProof/>
+          <w:color w:val="auto"/>
+        </w:rPr>
+        <w:t>2</w:t>
+      </w:r>
+      <w:r>
+        <w:rPr>
+          <w:color w:val="auto"/>
+        </w:rPr>
+        <w:fldChar w:fldCharType="end"/>
+      </w:r>
+      <w:r>
+        <w:rPr>
+          <w:noProof/>
+          <w:color w:val="auto"/>
+        </w:rPr>
+        <w:t>: Boxplots before preprocessing to showcase outliers to be handled</w:t>
       </w:r>
     </w:p>
     <w:p>
@@ -329,10 +437,119 @@
     </w:p>
     <w:p>
       <w:r>
-        <w:t xml:space="preserve">The heatmap of the correlation matrix revealed that Glucose had the strongest correlation with diabetes, followed by BMI and Age, aligning with established medical </w:t>
-      </w:r>
-      <w:r>
-        <w:t xml:space="preserve">research. </w:t>
+        <w:t xml:space="preserve">The heatmap of the correlation matrix </w:t>
+      </w:r>
+      <w:r>
+        <w:t xml:space="preserve">(Figure 3) </w:t>
+      </w:r>
+      <w:r>
+        <w:t xml:space="preserve">revealed that Glucose had the strongest correlation with diabetes, followed by BMI and Age, aligning with established medical research. </w:t>
+      </w:r>
+    </w:p>
+    <w:p>
+      <w:pPr>
+        <w:keepNext/>
+      </w:pPr>
+      <w:r>
+        <w:rPr>
+          <w:noProof/>
+        </w:rPr>
+        <w:drawing>
+          <wp:inline distT="0" distB="0" distL="0" distR="0" wp14:anchorId="26F210EA" wp14:editId="1FD30585">
+            <wp:extent cx="3125518" cy="1600200"/>
+            <wp:effectExtent l="0" t="0" r="0" b="0"/>
+            <wp:docPr id="1527723204" name="Picture 7"/>
+            <wp:cNvGraphicFramePr>
+              <a:graphicFrameLocks xmlns:a="http://schemas.openxmlformats.org/drawingml/2006/main" noChangeAspect="1"/>
+            </wp:cNvGraphicFramePr>
+            <a:graphic xmlns:a="http://schemas.openxmlformats.org/drawingml/2006/main">
+              <a:graphicData uri="http://schemas.openxmlformats.org/drawingml/2006/picture">
+                <pic:pic xmlns:pic="http://schemas.openxmlformats.org/drawingml/2006/picture">
+                  <pic:nvPicPr>
+                    <pic:cNvPr id="0" name="Picture 2"/>
+                    <pic:cNvPicPr>
+                      <a:picLocks noChangeAspect="1" noChangeArrowheads="1"/>
+                    </pic:cNvPicPr>
+                  </pic:nvPicPr>
+                  <pic:blipFill>
+                    <a:blip r:embed="rId9" cstate="print">
+                      <a:extLst>
+                        <a:ext uri="{28A0092B-C50C-407E-A947-70E740481C1C}">
+                          <a14:useLocalDpi xmlns:a14="http://schemas.microsoft.com/office/drawing/2010/main" val="0"/>
+                        </a:ext>
+                      </a:extLst>
+                    </a:blip>
+                    <a:srcRect/>
+                    <a:stretch>
+                      <a:fillRect/>
+                    </a:stretch>
+                  </pic:blipFill>
+                  <pic:spPr bwMode="auto">
+                    <a:xfrm>
+                      <a:off x="0" y="0"/>
+                      <a:ext cx="3138311" cy="1606750"/>
+                    </a:xfrm>
+                    <a:prstGeom prst="rect">
+                      <a:avLst/>
+                    </a:prstGeom>
+                    <a:noFill/>
+                  </pic:spPr>
+                </pic:pic>
+              </a:graphicData>
+            </a:graphic>
+          </wp:inline>
+        </w:drawing>
+      </w:r>
+    </w:p>
+    <w:p>
+      <w:pPr>
+        <w:pStyle w:val="Caption"/>
+        <w:rPr>
+          <w:color w:val="auto"/>
+        </w:rPr>
+      </w:pPr>
+      <w:r>
+        <w:rPr>
+          <w:color w:val="auto"/>
+        </w:rPr>
+        <w:t xml:space="preserve">Figure </w:t>
+      </w:r>
+      <w:r>
+        <w:rPr>
+          <w:color w:val="auto"/>
+        </w:rPr>
+        <w:fldChar w:fldCharType="begin"/>
+      </w:r>
+      <w:r>
+        <w:rPr>
+          <w:color w:val="auto"/>
+        </w:rPr>
+        <w:instrText xml:space="preserve"> SEQ Figure \* ARABIC </w:instrText>
+      </w:r>
+      <w:r>
+        <w:rPr>
+          <w:color w:val="auto"/>
+        </w:rPr>
+        <w:fldChar w:fldCharType="separate"/>
+      </w:r>
+      <w:r>
+        <w:rPr>
+          <w:noProof/>
+          <w:color w:val="auto"/>
+        </w:rPr>
+        <w:t>3</w:t>
+      </w:r>
+      <w:r>
+        <w:rPr>
+          <w:color w:val="auto"/>
+        </w:rPr>
+        <w:fldChar w:fldCharType="end"/>
+      </w:r>
+      <w:r>
+        <w:rPr>
+          <w:color w:val="auto"/>
+        </w:rPr>
+        <w:t>: Correlation matrix showcasing the links between features and the target variable</w:t>
       </w:r>
     </w:p>
     <w:p>
@@ -368,7 +585,11 @@
         </w:rPr>
       </w:pPr>
       <w:r>
-        <w:t>Median imputation was applied to skewed variables such as Insulin and DiabetesPedigreeFunction. Mean imputation was used for normally distributed variables like Blood Pressure, Glucose, and BMI.</w:t>
+        <w:t xml:space="preserve">Median imputation was applied to skewed variables such as Insulin and DiabetesPedigreeFunction. Mean imputation </w:t>
+      </w:r>
+      <w:r>
+        <w:lastRenderedPageBreak/>
+        <w:t>was used for normally distributed variables like Blood Pressure, Glucose, and BMI.</w:t>
       </w:r>
       <w:r>
         <w:rPr>
@@ -378,6 +599,11 @@
       </w:r>
     </w:p>
     <w:p>
+      <w:pPr>
+        <w:rPr>
+          <w:noProof/>
+        </w:rPr>
+      </w:pPr>
       <w:r>
         <w:rPr>
           <w:noProof/>
@@ -385,9 +611,9 @@
         <mc:AlternateContent>
           <mc:Choice Requires="wps">
             <w:drawing>
-              <wp:inline distT="0" distB="0" distL="0" distR="0" wp14:anchorId="1C23F238" wp14:editId="1DB76B5E">
-                <wp:extent cx="3075305" cy="615941"/>
-                <wp:effectExtent l="0" t="0" r="10795" b="13335"/>
+              <wp:inline distT="0" distB="0" distL="0" distR="0" wp14:anchorId="691B7884" wp14:editId="5DEB41F5">
+                <wp:extent cx="3075305" cy="360153"/>
+                <wp:effectExtent l="0" t="0" r="10795" b="20955"/>
                 <wp:docPr id="1771564145" name="Text Box 2"/>
                 <wp:cNvGraphicFramePr>
                   <a:graphicFrameLocks xmlns:a="http://schemas.openxmlformats.org/drawingml/2006/main"/>
@@ -401,7 +627,7 @@
                       <wps:spPr bwMode="auto">
                         <a:xfrm>
                           <a:off x="0" y="0"/>
-                          <a:ext cx="3075305" cy="615941"/>
+                          <a:ext cx="3075305" cy="360153"/>
                         </a:xfrm>
                         <a:prstGeom prst="rect">
                           <a:avLst/>
@@ -430,31 +656,7 @@
                               <w:rPr>
                                 <w:lang w:val="en-US"/>
                               </w:rPr>
-                              <w:t>**</w:t>
-                            </w:r>
-                            <w:r>
-                              <w:rPr>
-                                <w:lang w:val="en-US"/>
-                              </w:rPr>
-                              <w:t xml:space="preserve"> </w:t>
-                            </w:r>
-                            <w:r>
-                              <w:rPr>
-                                <w:lang w:val="en-US"/>
-                              </w:rPr>
-                              <w:t xml:space="preserve">Code snippet </w:t>
-                            </w:r>
-                            <w:r>
-                              <w:rPr>
-                                <w:lang w:val="en-US"/>
-                              </w:rPr>
-                              <w:t xml:space="preserve">handling missing values </w:t>
-                            </w:r>
-                            <w:r>
-                              <w:rPr>
-                                <w:lang w:val="en-US"/>
-                              </w:rPr>
-                              <w:t>**</w:t>
+                              <w:t>** Code snippet handling missing values **</w:t>
                             </w:r>
                           </w:p>
                           <w:p>
@@ -463,12 +665,6 @@
                                 <w:lang w:val="en-US"/>
                               </w:rPr>
                             </w:pPr>
-                            <w:r>
-                              <w:rPr>
-                                <w:lang w:val="en-US"/>
-                              </w:rPr>
-                              <w:t>** Visualization after handling **</w:t>
-                            </w:r>
                           </w:p>
                         </w:txbxContent>
                       </wps:txbx>
@@ -483,7 +679,11 @@
           </mc:Choice>
           <mc:Fallback>
             <w:pict>
-              <v:shape w14:anchorId="1C23F238" id="_x0000_s1027" type="#_x0000_t202" style="width:242.15pt;height:48.5pt;visibility:visible;mso-wrap-style:square;mso-left-percent:-10001;mso-top-percent:-10001;mso-position-horizontal:absolute;mso-position-horizontal-relative:char;mso-position-vertical:absolute;mso-position-vertical-relative:line;mso-left-percent:-10001;mso-top-percent:-10001;v-text-anchor:top" o:gfxdata="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">
+              <v:shapetype w14:anchorId="691B7884" id="_x0000_t202" coordsize="21600,21600" o:spt="202" path="m,l,21600r21600,l21600,xe">
+                <v:stroke joinstyle="miter"/>
+                <v:path gradientshapeok="t" o:connecttype="rect"/>
+              </v:shapetype>
+              <v:shape id="Text Box 2" o:spid="_x0000_s1026" type="#_x0000_t202" style="width:242.15pt;height:28.35pt;visibility:visible;mso-wrap-style:square;mso-left-percent:-10001;mso-top-percent:-10001;mso-position-horizontal:absolute;mso-position-horizontal-relative:char;mso-position-vertical:absolute;mso-position-vertical-relative:line;mso-left-percent:-10001;mso-top-percent:-10001;v-text-anchor:top" o:gfxdata="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">
                 <v:textbox>
                   <w:txbxContent>
                     <w:p>
@@ -496,31 +696,7 @@
                         <w:rPr>
                           <w:lang w:val="en-US"/>
                         </w:rPr>
-                        <w:t>**</w:t>
-                      </w:r>
-                      <w:r>
-                        <w:rPr>
-                          <w:lang w:val="en-US"/>
-                        </w:rPr>
-                        <w:t xml:space="preserve"> </w:t>
-                      </w:r>
-                      <w:r>
-                        <w:rPr>
-                          <w:lang w:val="en-US"/>
-                        </w:rPr>
-                        <w:t xml:space="preserve">Code snippet </w:t>
-                      </w:r>
-                      <w:r>
-                        <w:rPr>
-                          <w:lang w:val="en-US"/>
-                        </w:rPr>
-                        <w:t xml:space="preserve">handling missing values </w:t>
-                      </w:r>
-                      <w:r>
-                        <w:rPr>
-                          <w:lang w:val="en-US"/>
-                        </w:rPr>
-                        <w:t>**</w:t>
+                        <w:t>** Code snippet handling missing values **</w:t>
                       </w:r>
                     </w:p>
                     <w:p>
@@ -529,12 +705,6 @@
                           <w:lang w:val="en-US"/>
                         </w:rPr>
                       </w:pPr>
-                      <w:r>
-                        <w:rPr>
-                          <w:lang w:val="en-US"/>
-                        </w:rPr>
-                        <w:t>** Visualization after handling **</w:t>
-                      </w:r>
                     </w:p>
                   </w:txbxContent>
                 </v:textbox>
@@ -546,6 +716,84 @@
       </w:r>
     </w:p>
     <w:p>
+      <w:r>
+        <w:drawing>
+          <wp:inline distT="0" distB="0" distL="0" distR="0" wp14:anchorId="2BB4D39C" wp14:editId="0E36504E">
+            <wp:extent cx="3098165" cy="1654810"/>
+            <wp:effectExtent l="0" t="0" r="6985" b="2540"/>
+            <wp:docPr id="556662712" name="Picture 1" descr="A group of blue and white graphs&#10;&#10;AI-generated content may be incorrect."/>
+            <wp:cNvGraphicFramePr>
+              <a:graphicFrameLocks xmlns:a="http://schemas.openxmlformats.org/drawingml/2006/main" noChangeAspect="1"/>
+            </wp:cNvGraphicFramePr>
+            <a:graphic xmlns:a="http://schemas.openxmlformats.org/drawingml/2006/main">
+              <a:graphicData uri="http://schemas.openxmlformats.org/drawingml/2006/picture">
+                <pic:pic xmlns:pic="http://schemas.openxmlformats.org/drawingml/2006/picture">
+                  <pic:nvPicPr>
+                    <pic:cNvPr id="556662712" name="Picture 1" descr="A group of blue and white graphs&#10;&#10;AI-generated content may be incorrect."/>
+                    <pic:cNvPicPr/>
+                  </pic:nvPicPr>
+                  <pic:blipFill>
+                    <a:blip r:embed="rId10"/>
+                    <a:stretch>
+                      <a:fillRect/>
+                    </a:stretch>
+                  </pic:blipFill>
+                  <pic:spPr>
+                    <a:xfrm>
+                      <a:off x="0" y="0"/>
+                      <a:ext cx="3098165" cy="1654810"/>
+                    </a:xfrm>
+                    <a:prstGeom prst="rect">
+                      <a:avLst/>
+                    </a:prstGeom>
+                  </pic:spPr>
+                </pic:pic>
+              </a:graphicData>
+            </a:graphic>
+          </wp:inline>
+        </w:drawing>
+      </w:r>
+    </w:p>
+    <w:p>
+      <w:r>
+        <w:drawing>
+          <wp:inline distT="0" distB="0" distL="0" distR="0" wp14:anchorId="4EFF8437" wp14:editId="4AEFA31D">
+            <wp:extent cx="3200400" cy="1709416"/>
+            <wp:effectExtent l="0" t="0" r="0" b="5715"/>
+            <wp:docPr id="1700337047" name="Picture 1" descr="A screenshot of a computer&#10;&#10;AI-generated content may be incorrect."/>
+            <wp:cNvGraphicFramePr>
+              <a:graphicFrameLocks xmlns:a="http://schemas.openxmlformats.org/drawingml/2006/main" noChangeAspect="1"/>
+            </wp:cNvGraphicFramePr>
+            <a:graphic xmlns:a="http://schemas.openxmlformats.org/drawingml/2006/main">
+              <a:graphicData uri="http://schemas.openxmlformats.org/drawingml/2006/picture">
+                <pic:pic xmlns:pic="http://schemas.openxmlformats.org/drawingml/2006/picture">
+                  <pic:nvPicPr>
+                    <pic:cNvPr id="1700337047" name="Picture 1" descr="A screenshot of a computer&#10;&#10;AI-generated content may be incorrect."/>
+                    <pic:cNvPicPr/>
+                  </pic:nvPicPr>
+                  <pic:blipFill>
+                    <a:blip r:embed="rId11"/>
+                    <a:stretch>
+                      <a:fillRect/>
+                    </a:stretch>
+                  </pic:blipFill>
+                  <pic:spPr>
+                    <a:xfrm>
+                      <a:off x="0" y="0"/>
+                      <a:ext cx="3205129" cy="1711942"/>
+                    </a:xfrm>
+                    <a:prstGeom prst="rect">
+                      <a:avLst/>
+                    </a:prstGeom>
+                  </pic:spPr>
+                </pic:pic>
+              </a:graphicData>
+            </a:graphic>
+          </wp:inline>
+        </w:drawing>
+      </w:r>
+    </w:p>
+    <w:p>
       <w:pPr>
         <w:pStyle w:val="Heading2"/>
       </w:pPr>
@@ -574,9 +822,9 @@
         <mc:AlternateContent>
           <mc:Choice Requires="wps">
             <w:drawing>
-              <wp:inline distT="0" distB="0" distL="0" distR="0" wp14:anchorId="0E78BC88" wp14:editId="48E574D0">
-                <wp:extent cx="3075305" cy="615941"/>
-                <wp:effectExtent l="0" t="0" r="10795" b="13335"/>
+              <wp:inline distT="0" distB="0" distL="0" distR="0" wp14:anchorId="6204C897" wp14:editId="6C90448F">
+                <wp:extent cx="3075305" cy="266700"/>
+                <wp:effectExtent l="0" t="0" r="10795" b="19050"/>
                 <wp:docPr id="1521657004" name="Text Box 2"/>
                 <wp:cNvGraphicFramePr>
                   <a:graphicFrameLocks xmlns:a="http://schemas.openxmlformats.org/drawingml/2006/main"/>
@@ -590,7 +838,7 @@
                       <wps:spPr bwMode="auto">
                         <a:xfrm>
                           <a:off x="0" y="0"/>
-                          <a:ext cx="3075305" cy="615941"/>
+                          <a:ext cx="3075305" cy="266700"/>
                         </a:xfrm>
                         <a:prstGeom prst="rect">
                           <a:avLst/>
@@ -619,31 +867,7 @@
                               <w:rPr>
                                 <w:lang w:val="en-US"/>
                               </w:rPr>
-                              <w:t xml:space="preserve">** Code snippet handling </w:t>
-                            </w:r>
-                            <w:r>
-                              <w:rPr>
-                                <w:lang w:val="en-US"/>
-                              </w:rPr>
-                              <w:t>outlier</w:t>
-                            </w:r>
-                            <w:r>
-                              <w:rPr>
-                                <w:lang w:val="en-US"/>
-                              </w:rPr>
-                              <w:t xml:space="preserve"> values</w:t>
-                            </w:r>
-                            <w:r>
-                              <w:rPr>
-                                <w:lang w:val="en-US"/>
-                              </w:rPr>
-                              <w:t>/removal</w:t>
-                            </w:r>
-                            <w:r>
-                              <w:rPr>
-                                <w:lang w:val="en-US"/>
-                              </w:rPr>
-                              <w:t xml:space="preserve"> **</w:t>
+                              <w:t>** Code snippet handling outlier values/removal **</w:t>
                             </w:r>
                           </w:p>
                           <w:p>
@@ -652,24 +876,6 @@
                                 <w:lang w:val="en-US"/>
                               </w:rPr>
                             </w:pPr>
-                            <w:r>
-                              <w:rPr>
-                                <w:lang w:val="en-US"/>
-                              </w:rPr>
-                              <w:t xml:space="preserve">** </w:t>
-                            </w:r>
-                            <w:r>
-                              <w:rPr>
-                                <w:lang w:val="en-US"/>
-                              </w:rPr>
-                              <w:t>V</w:t>
-                            </w:r>
-                            <w:r>
-                              <w:rPr>
-                                <w:lang w:val="en-US"/>
-                              </w:rPr>
-                              <w:t>isualization after handling **</w:t>
-                            </w:r>
                           </w:p>
                         </w:txbxContent>
                       </wps:txbx>
@@ -684,7 +890,7 @@
           </mc:Choice>
           <mc:Fallback>
             <w:pict>
-              <v:shape w14:anchorId="0E78BC88" id="_x0000_s1028" type="#_x0000_t202" style="width:242.15pt;height:48.5pt;visibility:visible;mso-wrap-style:square;mso-left-percent:-10001;mso-top-percent:-10001;mso-position-horizontal:absolute;mso-position-horizontal-relative:char;mso-position-vertical:absolute;mso-position-vertical-relative:line;mso-left-percent:-10001;mso-top-percent:-10001;v-text-anchor:top" o:gfxdata="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">
+              <v:shape w14:anchorId="6204C897" id="_x0000_s1027" type="#_x0000_t202" style="width:242.15pt;height:21pt;visibility:visible;mso-wrap-style:square;mso-left-percent:-10001;mso-top-percent:-10001;mso-position-horizontal:absolute;mso-position-horizontal-relative:char;mso-position-vertical:absolute;mso-position-vertical-relative:line;mso-left-percent:-10001;mso-top-percent:-10001;v-text-anchor:top" o:gfxdata="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">
                 <v:textbox>
                   <w:txbxContent>
                     <w:p>
@@ -697,31 +903,7 @@
                         <w:rPr>
                           <w:lang w:val="en-US"/>
                         </w:rPr>
-                        <w:t xml:space="preserve">** Code snippet handling </w:t>
-                      </w:r>
-                      <w:r>
-                        <w:rPr>
-                          <w:lang w:val="en-US"/>
-                        </w:rPr>
-                        <w:t>outlier</w:t>
-                      </w:r>
-                      <w:r>
-                        <w:rPr>
-                          <w:lang w:val="en-US"/>
-                        </w:rPr>
-                        <w:t xml:space="preserve"> values</w:t>
-                      </w:r>
-                      <w:r>
-                        <w:rPr>
-                          <w:lang w:val="en-US"/>
-                        </w:rPr>
-                        <w:t>/removal</w:t>
-                      </w:r>
-                      <w:r>
-                        <w:rPr>
-                          <w:lang w:val="en-US"/>
-                        </w:rPr>
-                        <w:t xml:space="preserve"> **</w:t>
+                        <w:t>** Code snippet handling outlier values/removal **</w:t>
                       </w:r>
                     </w:p>
                     <w:p>
@@ -730,24 +912,6 @@
                           <w:lang w:val="en-US"/>
                         </w:rPr>
                       </w:pPr>
-                      <w:r>
-                        <w:rPr>
-                          <w:lang w:val="en-US"/>
-                        </w:rPr>
-                        <w:t xml:space="preserve">** </w:t>
-                      </w:r>
-                      <w:r>
-                        <w:rPr>
-                          <w:lang w:val="en-US"/>
-                        </w:rPr>
-                        <w:t>V</w:t>
-                      </w:r>
-                      <w:r>
-                        <w:rPr>
-                          <w:lang w:val="en-US"/>
-                        </w:rPr>
-                        <w:t>isualization after handling **</w:t>
-                      </w:r>
                     </w:p>
                   </w:txbxContent>
                 </v:textbox>
@@ -760,7 +924,124 @@
     </w:p>
     <w:p>
       <w:r>
-        <w:t>Following these preprocessing steps, histograms and boxplots were used to verify data consistency.</w:t>
+        <w:drawing>
+          <wp:inline distT="0" distB="0" distL="0" distR="0" wp14:anchorId="3ED31B24" wp14:editId="5F864946">
+            <wp:extent cx="3098165" cy="1654810"/>
+            <wp:effectExtent l="0" t="0" r="6985" b="2540"/>
+            <wp:docPr id="1185901929" name="Picture 1" descr="A group of blue graphs&#10;&#10;AI-generated content may be incorrect."/>
+            <wp:cNvGraphicFramePr>
+              <a:graphicFrameLocks xmlns:a="http://schemas.openxmlformats.org/drawingml/2006/main" noChangeAspect="1"/>
+            </wp:cNvGraphicFramePr>
+            <a:graphic xmlns:a="http://schemas.openxmlformats.org/drawingml/2006/main">
+              <a:graphicData uri="http://schemas.openxmlformats.org/drawingml/2006/picture">
+                <pic:pic xmlns:pic="http://schemas.openxmlformats.org/drawingml/2006/picture">
+                  <pic:nvPicPr>
+                    <pic:cNvPr id="1185901929" name="Picture 1" descr="A group of blue graphs&#10;&#10;AI-generated content may be incorrect."/>
+                    <pic:cNvPicPr/>
+                  </pic:nvPicPr>
+                  <pic:blipFill>
+                    <a:blip r:embed="rId12"/>
+                    <a:stretch>
+                      <a:fillRect/>
+                    </a:stretch>
+                  </pic:blipFill>
+                  <pic:spPr>
+                    <a:xfrm>
+                      <a:off x="0" y="0"/>
+                      <a:ext cx="3098165" cy="1654810"/>
+                    </a:xfrm>
+                    <a:prstGeom prst="rect">
+                      <a:avLst/>
+                    </a:prstGeom>
+                  </pic:spPr>
+                </pic:pic>
+              </a:graphicData>
+            </a:graphic>
+          </wp:inline>
+        </w:drawing>
+      </w:r>
+    </w:p>
+    <w:p>
+      <w:r>
+        <w:drawing>
+          <wp:inline distT="0" distB="0" distL="0" distR="0" wp14:anchorId="572A9BA4" wp14:editId="37242F1D">
+            <wp:extent cx="3098165" cy="1654810"/>
+            <wp:effectExtent l="0" t="0" r="6985" b="2540"/>
+            <wp:docPr id="370206416" name="Picture 1" descr="A screenshot of a computer&#10;&#10;AI-generated content may be incorrect."/>
+            <wp:cNvGraphicFramePr>
+              <a:graphicFrameLocks xmlns:a="http://schemas.openxmlformats.org/drawingml/2006/main" noChangeAspect="1"/>
+            </wp:cNvGraphicFramePr>
+            <a:graphic xmlns:a="http://schemas.openxmlformats.org/drawingml/2006/main">
+              <a:graphicData uri="http://schemas.openxmlformats.org/drawingml/2006/picture">
+                <pic:pic xmlns:pic="http://schemas.openxmlformats.org/drawingml/2006/picture">
+                  <pic:nvPicPr>
+                    <pic:cNvPr id="370206416" name="Picture 1" descr="A screenshot of a computer&#10;&#10;AI-generated content may be incorrect."/>
+                    <pic:cNvPicPr/>
+                  </pic:nvPicPr>
+                  <pic:blipFill>
+                    <a:blip r:embed="rId13"/>
+                    <a:stretch>
+                      <a:fillRect/>
+                    </a:stretch>
+                  </pic:blipFill>
+                  <pic:spPr>
+                    <a:xfrm>
+                      <a:off x="0" y="0"/>
+                      <a:ext cx="3098165" cy="1654810"/>
+                    </a:xfrm>
+                    <a:prstGeom prst="rect">
+                      <a:avLst/>
+                    </a:prstGeom>
+                  </pic:spPr>
+                </pic:pic>
+              </a:graphicData>
+            </a:graphic>
+          </wp:inline>
+        </w:drawing>
+      </w:r>
+    </w:p>
+    <w:p>
+      <w:r>
+        <w:t>Post preprocessing the correlation matrix was again analysed to check for any differences in the links between features and the target variable.</w:t>
+      </w:r>
+    </w:p>
+    <w:p>
+      <w:r>
+        <w:drawing>
+          <wp:inline distT="0" distB="0" distL="0" distR="0" wp14:anchorId="7B71F324" wp14:editId="3CF3DCCA">
+            <wp:extent cx="3098165" cy="1586230"/>
+            <wp:effectExtent l="0" t="0" r="6985" b="0"/>
+            <wp:docPr id="1732589676" name="Picture 1" descr="A blue and red squares with white text&#10;&#10;AI-generated content may be incorrect."/>
+            <wp:cNvGraphicFramePr>
+              <a:graphicFrameLocks xmlns:a="http://schemas.openxmlformats.org/drawingml/2006/main" noChangeAspect="1"/>
+            </wp:cNvGraphicFramePr>
+            <a:graphic xmlns:a="http://schemas.openxmlformats.org/drawingml/2006/main">
+              <a:graphicData uri="http://schemas.openxmlformats.org/drawingml/2006/picture">
+                <pic:pic xmlns:pic="http://schemas.openxmlformats.org/drawingml/2006/picture">
+                  <pic:nvPicPr>
+                    <pic:cNvPr id="1732589676" name="Picture 1" descr="A blue and red squares with white text&#10;&#10;AI-generated content may be incorrect."/>
+                    <pic:cNvPicPr/>
+                  </pic:nvPicPr>
+                  <pic:blipFill>
+                    <a:blip r:embed="rId14"/>
+                    <a:stretch>
+                      <a:fillRect/>
+                    </a:stretch>
+                  </pic:blipFill>
+                  <pic:spPr>
+                    <a:xfrm>
+                      <a:off x="0" y="0"/>
+                      <a:ext cx="3098165" cy="1586230"/>
+                    </a:xfrm>
+                    <a:prstGeom prst="rect">
+                      <a:avLst/>
+                    </a:prstGeom>
+                  </pic:spPr>
+                </pic:pic>
+              </a:graphicData>
+            </a:graphic>
+          </wp:inline>
+        </w:drawing>
       </w:r>
     </w:p>
     <w:p>
@@ -790,6 +1071,45 @@
     <w:p>
       <w:r>
         <w:t>Logistic regression was selected as a baseline model due to its simplicity and interpretability. It’s a statistical method that models the probability of an outcome based on input features. Since the dataset involves binary classification, Logistic Regression provides a straightforward way to estimate the likelihood of diabetes. Despite its linear nature, it offers valuable insights by determining feature importance through coefficient values.</w:t>
+      </w:r>
+    </w:p>
+    <w:p>
+      <w:r>
+        <w:drawing>
+          <wp:inline distT="0" distB="0" distL="0" distR="0" wp14:anchorId="2CD45177" wp14:editId="39EBBBF3">
+            <wp:extent cx="3098165" cy="1858645"/>
+            <wp:effectExtent l="0" t="0" r="6985" b="8255"/>
+            <wp:docPr id="1121032051" name="Picture 1"/>
+            <wp:cNvGraphicFramePr>
+              <a:graphicFrameLocks xmlns:a="http://schemas.openxmlformats.org/drawingml/2006/main" noChangeAspect="1"/>
+            </wp:cNvGraphicFramePr>
+            <a:graphic xmlns:a="http://schemas.openxmlformats.org/drawingml/2006/main">
+              <a:graphicData uri="http://schemas.openxmlformats.org/drawingml/2006/picture">
+                <pic:pic xmlns:pic="http://schemas.openxmlformats.org/drawingml/2006/picture">
+                  <pic:nvPicPr>
+                    <pic:cNvPr id="1121032051" name=""/>
+                    <pic:cNvPicPr/>
+                  </pic:nvPicPr>
+                  <pic:blipFill>
+                    <a:blip r:embed="rId15"/>
+                    <a:stretch>
+                      <a:fillRect/>
+                    </a:stretch>
+                  </pic:blipFill>
+                  <pic:spPr>
+                    <a:xfrm>
+                      <a:off x="0" y="0"/>
+                      <a:ext cx="3098165" cy="1858645"/>
+                    </a:xfrm>
+                    <a:prstGeom prst="rect">
+                      <a:avLst/>
+                    </a:prstGeom>
+                  </pic:spPr>
+                </pic:pic>
+              </a:graphicData>
+            </a:graphic>
+          </wp:inline>
+        </w:drawing>
       </w:r>
     </w:p>
     <w:p>
@@ -845,19 +1165,7 @@
                               <w:rPr>
                                 <w:lang w:val="en-US"/>
                               </w:rPr>
-                              <w:t xml:space="preserve">** </w:t>
-                            </w:r>
-                            <w:r>
-                              <w:rPr>
-                                <w:lang w:val="en-US"/>
-                              </w:rPr>
-                              <w:t>Example results</w:t>
-                            </w:r>
-                            <w:r>
-                              <w:rPr>
-                                <w:lang w:val="en-US"/>
-                              </w:rPr>
-                              <w:t xml:space="preserve"> **</w:t>
+                              <w:t>** Example results **</w:t>
                             </w:r>
                           </w:p>
                           <w:p>
@@ -880,7 +1188,7 @@
           </mc:Choice>
           <mc:Fallback>
             <w:pict>
-              <v:shape w14:anchorId="766A21F6" id="_x0000_s1029" type="#_x0000_t202" style="width:242.15pt;height:28.5pt;visibility:visible;mso-wrap-style:square;mso-left-percent:-10001;mso-top-percent:-10001;mso-position-horizontal:absolute;mso-position-horizontal-relative:char;mso-position-vertical:absolute;mso-position-vertical-relative:line;mso-left-percent:-10001;mso-top-percent:-10001;v-text-anchor:top" o:gfxdata="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">
+              <v:shape w14:anchorId="766A21F6" id="_x0000_s1028" type="#_x0000_t202" style="width:242.15pt;height:28.5pt;visibility:visible;mso-wrap-style:square;mso-left-percent:-10001;mso-top-percent:-10001;mso-position-horizontal:absolute;mso-position-horizontal-relative:char;mso-position-vertical:absolute;mso-position-vertical-relative:line;mso-left-percent:-10001;mso-top-percent:-10001;v-text-anchor:top" o:gfxdata="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">
                 <v:textbox>
                   <w:txbxContent>
                     <w:p>
@@ -893,19 +1201,7 @@
                         <w:rPr>
                           <w:lang w:val="en-US"/>
                         </w:rPr>
-                        <w:t xml:space="preserve">** </w:t>
-                      </w:r>
-                      <w:r>
-                        <w:rPr>
-                          <w:lang w:val="en-US"/>
-                        </w:rPr>
-                        <w:t>Example results</w:t>
-                      </w:r>
-                      <w:r>
-                        <w:rPr>
-                          <w:lang w:val="en-US"/>
-                        </w:rPr>
-                        <w:t xml:space="preserve"> **</w:t>
+                        <w:t>** Example results **</w:t>
                       </w:r>
                     </w:p>
                     <w:p>
@@ -941,10 +1237,49 @@
     </w:p>
     <w:p>
       <w:r>
+        <w:lastRenderedPageBreak/>
+        <w:drawing>
+          <wp:inline distT="0" distB="0" distL="0" distR="0" wp14:anchorId="38B601C2" wp14:editId="334CAE99">
+            <wp:extent cx="3098165" cy="1858645"/>
+            <wp:effectExtent l="0" t="0" r="6985" b="8255"/>
+            <wp:docPr id="2055728652" name="Picture 1" descr="A graph with blue bars&#10;&#10;AI-generated content may be incorrect."/>
+            <wp:cNvGraphicFramePr>
+              <a:graphicFrameLocks xmlns:a="http://schemas.openxmlformats.org/drawingml/2006/main" noChangeAspect="1"/>
+            </wp:cNvGraphicFramePr>
+            <a:graphic xmlns:a="http://schemas.openxmlformats.org/drawingml/2006/main">
+              <a:graphicData uri="http://schemas.openxmlformats.org/drawingml/2006/picture">
+                <pic:pic xmlns:pic="http://schemas.openxmlformats.org/drawingml/2006/picture">
+                  <pic:nvPicPr>
+                    <pic:cNvPr id="2055728652" name="Picture 1" descr="A graph with blue bars&#10;&#10;AI-generated content may be incorrect."/>
+                    <pic:cNvPicPr/>
+                  </pic:nvPicPr>
+                  <pic:blipFill>
+                    <a:blip r:embed="rId16"/>
+                    <a:stretch>
+                      <a:fillRect/>
+                    </a:stretch>
+                  </pic:blipFill>
+                  <pic:spPr>
+                    <a:xfrm>
+                      <a:off x="0" y="0"/>
+                      <a:ext cx="3098165" cy="1858645"/>
+                    </a:xfrm>
+                    <a:prstGeom prst="rect">
+                      <a:avLst/>
+                    </a:prstGeom>
+                  </pic:spPr>
+                </pic:pic>
+              </a:graphicData>
+            </a:graphic>
+          </wp:inline>
+        </w:drawing>
+      </w:r>
+    </w:p>
+    <w:p>
+      <w:r>
         <w:rPr>
           <w:noProof/>
         </w:rPr>
-        <w:lastRenderedPageBreak/>
         <mc:AlternateContent>
           <mc:Choice Requires="wps">
             <w:drawing>
@@ -1009,7 +1344,7 @@
           </mc:Choice>
           <mc:Fallback>
             <w:pict>
-              <v:shape w14:anchorId="577A34A5" id="_x0000_s1030" type="#_x0000_t202" style="width:242.15pt;height:27pt;visibility:visible;mso-wrap-style:square;mso-left-percent:-10001;mso-top-percent:-10001;mso-position-horizontal:absolute;mso-position-horizontal-relative:char;mso-position-vertical:absolute;mso-position-vertical-relative:line;mso-left-percent:-10001;mso-top-percent:-10001;v-text-anchor:top" o:gfxdata="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">
+              <v:shape w14:anchorId="577A34A5" id="_x0000_s1029" type="#_x0000_t202" style="width:242.15pt;height:27pt;visibility:visible;mso-wrap-style:square;mso-left-percent:-10001;mso-top-percent:-10001;mso-position-horizontal:absolute;mso-position-horizontal-relative:char;mso-position-vertical:absolute;mso-position-vertical-relative:line;mso-left-percent:-10001;mso-top-percent:-10001;v-text-anchor:top" o:gfxdata="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">
                 <v:textbox>
                   <w:txbxContent>
                     <w:p>
@@ -1055,6 +1390,9 @@
     </w:p>
     <w:p>
       <w:r>
+        <w:rPr>
+          <w:noProof/>
+        </w:rPr>
         <mc:AlternateContent>
           <mc:Choice Requires="wps">
             <w:drawing>
@@ -1123,7 +1461,7 @@
           </mc:Choice>
           <mc:Fallback>
             <w:pict>
-              <v:shape w14:anchorId="52330929" id="_x0000_s1031" type="#_x0000_t202" style="width:242.15pt;height:110.6pt;visibility:visible;mso-wrap-style:square;mso-left-percent:-10001;mso-top-percent:-10001;mso-position-horizontal:absolute;mso-position-horizontal-relative:char;mso-position-vertical:absolute;mso-position-vertical-relative:line;mso-left-percent:-10001;mso-top-percent:-10001;v-text-anchor:top" o:gfxdata="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">
+              <v:shape w14:anchorId="52330929" id="_x0000_s1030" type="#_x0000_t202" style="width:242.15pt;height:110.6pt;visibility:visible;mso-wrap-style:square;mso-left-percent:-10001;mso-top-percent:-10001;mso-position-horizontal:absolute;mso-position-horizontal-relative:char;mso-position-vertical:absolute;mso-position-vertical-relative:line;mso-left-percent:-10001;mso-top-percent:-10001;v-text-anchor:top" o:gfxdata="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">
                 <v:textbox style="mso-fit-shape-to-text:t">
                   <w:txbxContent>
                     <w:p>
@@ -1214,7 +1552,19 @@
         <w:t xml:space="preserve"> which indicates that it might have some difficulty in identifying individuals with diabetes. </w:t>
       </w:r>
       <w:r>
-        <w:t xml:space="preserve"> </w:t>
+        <w:t xml:space="preserve">The Decision Tree </w:t>
+      </w:r>
+      <w:r>
+        <w:t>model,</w:t>
+      </w:r>
+      <w:r>
+        <w:t xml:space="preserve"> meanwhile, after tuning, </w:t>
+      </w:r>
+      <w:r>
+        <w:t xml:space="preserve">reduced the negative rate. This made it more reliable for this classification task. The classification reports highlighted the </w:t>
+      </w:r>
+      <w:r>
+        <w:t>precision and recall trade-offs, with the Decision Tree model achieving a better balance.</w:t>
       </w:r>
     </w:p>
     <w:p>
@@ -1227,7 +1577,11 @@
       </w:r>
       <w:bookmarkEnd w:id="15"/>
     </w:p>
-    <w:p/>
+    <w:p>
+      <w:r>
+        <w:t xml:space="preserve">Cross validation was performed using 5-fold cross validation to ensure robustness of the models and reduce the risk of overfitting. The mean cross-validation accuracy for Logistic Regression was consistent across folds, indicating stable performance. Similarly, the Decision Tree model showed improved cross-validation accuracy after hyperparameter tuning, confirming its ability to generalise well to unseen data. These results validate the reliability of the models and provide confidence in their predictive capabilities. </w:t>
+      </w:r>
+    </w:p>
     <w:p>
       <w:pPr>
         <w:pStyle w:val="Heading1"/>
@@ -1250,7 +1604,17 @@
       </w:r>
       <w:bookmarkEnd w:id="16"/>
     </w:p>
-    <w:p/>
+    <w:p>
+      <w:r>
+        <w:t>The analysis revealed several insights. Glucose levels, BMI and age were identified as the most significant predictors of diabetes, aligning with established medical research. Logistic regression provided a strong baseline model, effectively capturing linear relationships between features and the target variable</w:t>
+      </w:r>
+      <w:r>
+        <w:t>. However, the Decision Tree model demonstrated superior performance by capturing non-linear patters in the data, particularly after hyperparameter tuning.</w:t>
+      </w:r>
+      <w:r>
+        <w:t xml:space="preserve"> The ROC-AUX scores for both models indicated at their strong ability to distinguish between diabetic and non-diabetic individuals, with Decision Tree model achieving a better balance between precision and recall.</w:t>
+      </w:r>
+    </w:p>
     <w:p>
       <w:pPr>
         <w:pStyle w:val="Heading2"/>
@@ -1261,7 +1625,11 @@
       </w:r>
       <w:bookmarkEnd w:id="17"/>
     </w:p>
-    <w:p/>
+    <w:p>
+      <w:r>
+        <w:t xml:space="preserve">Several challenges were identified while working on the data and models. Missing values in key features, such as BMI and blood pressure posed a significant issue as well as outliers in features like insulin and skin thickness. The prior was handled with imputation techniques, with median imputation and applied to skewed variables and mean imputation for normally distributed values. While outliers were mitigated with the use of Winsorisation and log transformations to reduce </w:t>
+      </w:r>
+    </w:p>
     <w:p>
       <w:pPr>
         <w:pStyle w:val="Heading2"/>
@@ -1272,7 +1640,20 @@
       </w:r>
       <w:bookmarkEnd w:id="18"/>
     </w:p>
-    <w:p/>
+    <w:p>
+      <w:r>
+        <w:t xml:space="preserve">The results of the analysis have important implications for diabetes prediction as the models developed in this project can help assist healthcare professionals in identifying high-risk </w:t>
+      </w:r>
+      <w:r>
+        <w:t>individuals</w:t>
+      </w:r>
+      <w:r>
+        <w:t xml:space="preserve"> and enable earlier intervention and management to better the lives of individuals and reduce the impact of diabetes on their lifestyles</w:t>
+      </w:r>
+      <w:r>
+        <w:t xml:space="preserve">. The insights gained could also guide future research and data collection efforts, focussing on the most impactful predictors of diabetes. Furthermore, the success of hyperparameter tuning highlights the importance of model optimisation in achieving reliable and accurate predictions. </w:t>
+      </w:r>
+    </w:p>
     <w:p>
       <w:pPr>
         <w:pStyle w:val="Heading1"/>
@@ -1282,6 +1663,7 @@
         </w:numPr>
       </w:pPr>
       <w:r>
+        <w:lastRenderedPageBreak/>
         <w:t>Conclusion</w:t>
       </w:r>
     </w:p>
@@ -1295,7 +1677,11 @@
       </w:r>
       <w:bookmarkEnd w:id="19"/>
     </w:p>
-    <w:p/>
+    <w:p>
+      <w:r>
+        <w:t>This project successfully developed and evaluated machine learning models for predicting diabetes based on health metrics. Logistic Regression served as a robust baseline model, while Decision Tree model demonstrates superior performance by capturing non-linear relationships. Ky features such as glucose levels, BMI and age were identified as the most significant predictors of diabetes. The models themselves were validated using cross-validation, ensuring robustness and generalisability to unseen data.</w:t>
+      </w:r>
+    </w:p>
     <w:p>
       <w:pPr>
         <w:pStyle w:val="Heading2"/>
@@ -1306,64 +1692,20 @@
       </w:r>
       <w:bookmarkEnd w:id="20"/>
     </w:p>
-    <w:p/>
-    <w:bookmarkStart w:id="21" w:name="_Toc193116510" w:displacedByCustomXml="next"/>
-    <w:sdt>
-      <w:sdtPr>
-        <w:rPr>
-          <w:rFonts w:eastAsiaTheme="minorHAnsi"/>
-        </w:rPr>
-        <w:id w:val="1872488305"/>
-        <w:docPartObj>
-          <w:docPartGallery w:val="Bibliographies"/>
-          <w:docPartUnique/>
-        </w:docPartObj>
-      </w:sdtPr>
-      <w:sdtEndPr>
-        <w:rPr>
-          <w:sz w:val="20"/>
-          <w:szCs w:val="20"/>
-        </w:rPr>
-      </w:sdtEndPr>
-      <w:sdtContent>
-        <w:p>
-          <w:pPr>
-            <w:pStyle w:val="Heading1"/>
-          </w:pPr>
-          <w:r>
-            <w:t>References</w:t>
-          </w:r>
-          <w:bookmarkEnd w:id="21"/>
-        </w:p>
-        <w:sdt>
-          <w:sdtPr>
-            <w:id w:val="-573587230"/>
-            <w:bibliography/>
-          </w:sdtPr>
-          <w:sdtContent>
-            <w:p>
-              <w:r>
-                <w:fldChar w:fldCharType="begin"/>
-              </w:r>
-              <w:r>
-                <w:instrText xml:space="preserve"> BIBLIOGRAPHY </w:instrText>
-              </w:r>
-              <w:r>
-                <w:fldChar w:fldCharType="separate"/>
-              </w:r>
-              <w:r>
-                <w:t>There are no sources in the current document.</w:t>
-              </w:r>
-              <w:r>
-                <w:fldChar w:fldCharType="end"/>
-              </w:r>
-            </w:p>
-          </w:sdtContent>
-        </w:sdt>
-      </w:sdtContent>
-    </w:sdt>
-    <w:p/>
-    <w:p/>
+    <w:p>
+      <w:r>
+        <w:t xml:space="preserve">Future work can have more focus on various areas to further enhance both the models themselves and their applicability, on diabetes and other medical conditions. Additional data for collection, particularly for underrepresented populations, could be used to improve the model’s generalisation. The use of advanced machine learning algorithms, such as Random Forest, Gradient Boosting or Neural Networks, </w:t>
+      </w:r>
+      <w:r>
+        <w:t>could</w:t>
+      </w:r>
+      <w:r>
+        <w:t xml:space="preserve"> be </w:t>
+      </w:r>
+      <w:r>
+        <w:t xml:space="preserve">explored to achieve higher predictive accuracy. Feature engineering, such as creating interaction terms or binning continuous variables, could also be explored to help improve model performance. Finally, deploying modes in real-world healthcare settings and integrating them into decision-support systems could maximize their impact on diabetes prevention and management.  </w:t>
+      </w:r>
+    </w:p>
     <w:sectPr>
       <w:type w:val="continuous"/>
       <w:pgSz w:w="11906" w:h="16838"/>
@@ -2843,7 +3185,6 @@
   <w:style w:type="character" w:default="1" w:styleId="DefaultParagraphFont">
     <w:name w:val="Default Paragraph Font"/>
     <w:uiPriority w:val="1"/>
-    <w:semiHidden/>
     <w:unhideWhenUsed/>
   </w:style>
   <w:style w:type="table" w:default="1" w:styleId="TableNormal">
@@ -3245,6 +3586,25 @@
       <w:ind w:left="240"/>
     </w:pPr>
   </w:style>
+  <w:style w:type="paragraph" w:styleId="Caption">
+    <w:name w:val="caption"/>
+    <w:basedOn w:val="Normal"/>
+    <w:next w:val="Normal"/>
+    <w:uiPriority w:val="35"/>
+    <w:unhideWhenUsed/>
+    <w:qFormat/>
+    <w:rsid w:val="00BC5EC0"/>
+    <w:pPr>
+      <w:spacing w:after="200" w:line="240" w:lineRule="auto"/>
+    </w:pPr>
+    <w:rPr>
+      <w:i/>
+      <w:iCs/>
+      <w:color w:val="0E2841" w:themeColor="text2"/>
+      <w:sz w:val="18"/>
+      <w:szCs w:val="18"/>
+    </w:rPr>
+  </w:style>
 </w:styles>
 </file>
 

</xml_diff>